<commit_message>
configure sass on Mac
</commit_message>
<xml_diff>
--- a/How To Run Sass.docx
+++ b/How To Run Sass.docx
@@ -13,7 +13,6 @@
           <w:szCs w:val="28"/>
         </w:rPr>
       </w:pPr>
-      <w:bookmarkStart w:id="0" w:name="_GoBack"/>
       <w:r>
         <w:rPr>
           <w:rFonts w:ascii="Georgia" w:hAnsi="Georgia"/>
@@ -22,18 +21,7 @@
           <w:sz w:val="28"/>
           <w:szCs w:val="28"/>
         </w:rPr>
-        <w:t xml:space="preserve">How to run Sass </w:t>
-      </w:r>
-      <w:bookmarkEnd w:id="0"/>
-      <w:r>
-        <w:rPr>
-          <w:rFonts w:ascii="Georgia" w:hAnsi="Georgia"/>
-          <w:b/>
-          <w:bCs/>
-          <w:sz w:val="28"/>
-          <w:szCs w:val="28"/>
-        </w:rPr>
-        <w:t>in Web Dev</w:t>
+        <w:t>How to run Sass in Web Dev</w:t>
       </w:r>
     </w:p>
     <w:p>
@@ -641,9 +629,7 @@
       <w:pPr>
         <w:spacing w:line="360" w:lineRule="auto"/>
         <w:rPr>
-          <w:rFonts w:ascii="Georgia" w:hAnsi="Georgia"/>
-          <w:sz w:val="24"/>
-          <w:szCs w:val="24"/>
+          <w:rStyle w:val="Hyperlink"/>
         </w:rPr>
       </w:pPr>
       <w:r>
@@ -665,6 +651,24 @@
     </w:p>
     <w:p>
       <w:pPr>
+        <w:spacing w:line="360" w:lineRule="auto"/>
+        <w:rPr>
+          <w:rStyle w:val="Hyperlink"/>
+        </w:rPr>
+      </w:pPr>
+    </w:p>
+    <w:p>
+      <w:pPr>
+        <w:spacing w:line="360" w:lineRule="auto"/>
+        <w:rPr>
+          <w:rFonts w:ascii="Georgia" w:hAnsi="Georgia"/>
+          <w:sz w:val="24"/>
+          <w:szCs w:val="24"/>
+        </w:rPr>
+      </w:pPr>
+    </w:p>
+    <w:p>
+      <w:pPr>
         <w:rPr>
           <w:rFonts w:ascii="Georgia" w:hAnsi="Georgia"/>
           <w:sz w:val="24"/>
@@ -675,7 +679,6 @@
         <w:rPr>
           <w:noProof/>
         </w:rPr>
-        <w:lastRenderedPageBreak/>
         <w:drawing>
           <wp:inline distT="0" distB="0" distL="0" distR="0" wp14:anchorId="267CA7CF" wp14:editId="7F097814">
             <wp:extent cx="5943600" cy="4067810"/>
@@ -713,6 +716,310 @@
         </w:drawing>
       </w:r>
     </w:p>
+    <w:p>
+      <w:pPr>
+        <w:rPr>
+          <w:rFonts w:ascii="Georgia" w:hAnsi="Georgia"/>
+          <w:sz w:val="24"/>
+          <w:szCs w:val="24"/>
+        </w:rPr>
+      </w:pPr>
+    </w:p>
+    <w:p>
+      <w:r>
+        <w:rPr>
+          <w:rFonts w:ascii="Georgia" w:hAnsi="Georgia"/>
+          <w:sz w:val="24"/>
+          <w:szCs w:val="24"/>
+        </w:rPr>
+        <w:t xml:space="preserve">Sometimes, you have to do these following steps for new computer: </w:t>
+      </w:r>
+      <w:r>
+        <w:rPr>
+          <w:rFonts w:ascii="Georgia" w:hAnsi="Georgia"/>
+          <w:sz w:val="24"/>
+          <w:szCs w:val="24"/>
+        </w:rPr>
+        <w:br/>
+        <w:t xml:space="preserve">install </w:t>
+      </w:r>
+      <w:proofErr w:type="spellStart"/>
+      <w:r>
+        <w:rPr>
+          <w:rFonts w:ascii="Georgia" w:hAnsi="Georgia"/>
+          <w:sz w:val="24"/>
+          <w:szCs w:val="24"/>
+        </w:rPr>
+        <w:t>npm</w:t>
+      </w:r>
+      <w:proofErr w:type="spellEnd"/>
+      <w:r>
+        <w:rPr>
+          <w:rFonts w:ascii="Georgia" w:hAnsi="Georgia"/>
+          <w:sz w:val="24"/>
+          <w:szCs w:val="24"/>
+        </w:rPr>
+        <w:t>/</w:t>
+      </w:r>
+      <w:proofErr w:type="spellStart"/>
+      <w:r>
+        <w:rPr>
+          <w:rFonts w:ascii="Georgia" w:hAnsi="Georgia"/>
+          <w:sz w:val="24"/>
+          <w:szCs w:val="24"/>
+        </w:rPr>
+        <w:t>nodeJs</w:t>
+      </w:r>
+      <w:proofErr w:type="spellEnd"/>
+      <w:r>
+        <w:rPr>
+          <w:rFonts w:ascii="Georgia" w:hAnsi="Georgia"/>
+          <w:sz w:val="24"/>
+          <w:szCs w:val="24"/>
+        </w:rPr>
+        <w:t xml:space="preserve"> here: </w:t>
+      </w:r>
+      <w:hyperlink r:id="rId7" w:history="1">
+        <w:r>
+          <w:rPr>
+            <w:rStyle w:val="Hyperlink"/>
+          </w:rPr>
+          <w:t>https://nodejs.org/en/</w:t>
+        </w:r>
+      </w:hyperlink>
+    </w:p>
+    <w:p>
+      <w:pPr>
+        <w:rPr>
+          <w:rFonts w:ascii="Georgia" w:hAnsi="Georgia"/>
+          <w:sz w:val="24"/>
+          <w:szCs w:val="24"/>
+        </w:rPr>
+      </w:pPr>
+      <w:r>
+        <w:rPr>
+          <w:rFonts w:ascii="Georgia" w:hAnsi="Georgia"/>
+          <w:sz w:val="24"/>
+          <w:szCs w:val="24"/>
+        </w:rPr>
+        <w:t xml:space="preserve">Run the following commands: </w:t>
+      </w:r>
+    </w:p>
+    <w:p>
+      <w:pPr>
+        <w:rPr>
+          <w:rFonts w:ascii="Georgia" w:hAnsi="Georgia"/>
+          <w:sz w:val="24"/>
+          <w:szCs w:val="24"/>
+        </w:rPr>
+      </w:pPr>
+      <w:r>
+        <w:rPr>
+          <w:rFonts w:ascii="Georgia" w:hAnsi="Georgia"/>
+          <w:sz w:val="24"/>
+          <w:szCs w:val="24"/>
+        </w:rPr>
+        <w:t>“</w:t>
+      </w:r>
+      <w:proofErr w:type="spellStart"/>
+      <w:r>
+        <w:rPr>
+          <w:rFonts w:ascii="Georgia" w:hAnsi="Georgia"/>
+          <w:sz w:val="24"/>
+          <w:szCs w:val="24"/>
+        </w:rPr>
+        <w:t>npm</w:t>
+      </w:r>
+      <w:proofErr w:type="spellEnd"/>
+      <w:r>
+        <w:rPr>
+          <w:rFonts w:ascii="Georgia" w:hAnsi="Georgia"/>
+          <w:sz w:val="24"/>
+          <w:szCs w:val="24"/>
+        </w:rPr>
+        <w:t xml:space="preserve"> </w:t>
+      </w:r>
+      <w:proofErr w:type="spellStart"/>
+      <w:r>
+        <w:rPr>
+          <w:rFonts w:ascii="Georgia" w:hAnsi="Georgia"/>
+          <w:sz w:val="24"/>
+          <w:szCs w:val="24"/>
+        </w:rPr>
+        <w:t>init</w:t>
+      </w:r>
+      <w:proofErr w:type="spellEnd"/>
+      <w:r>
+        <w:rPr>
+          <w:rFonts w:ascii="Georgia" w:hAnsi="Georgia"/>
+          <w:sz w:val="24"/>
+          <w:szCs w:val="24"/>
+        </w:rPr>
+        <w:t>”</w:t>
+      </w:r>
+    </w:p>
+    <w:p>
+      <w:pPr>
+        <w:rPr>
+          <w:rFonts w:ascii="Georgia" w:hAnsi="Georgia"/>
+          <w:sz w:val="24"/>
+          <w:szCs w:val="24"/>
+        </w:rPr>
+      </w:pPr>
+      <w:r>
+        <w:rPr>
+          <w:rFonts w:ascii="Georgia" w:hAnsi="Georgia"/>
+          <w:sz w:val="24"/>
+          <w:szCs w:val="24"/>
+        </w:rPr>
+        <w:t>“</w:t>
+      </w:r>
+      <w:proofErr w:type="spellStart"/>
+      <w:r>
+        <w:rPr>
+          <w:rFonts w:ascii="Georgia" w:hAnsi="Georgia"/>
+          <w:sz w:val="24"/>
+          <w:szCs w:val="24"/>
+        </w:rPr>
+        <w:t>npm</w:t>
+      </w:r>
+      <w:proofErr w:type="spellEnd"/>
+      <w:r>
+        <w:rPr>
+          <w:rFonts w:ascii="Georgia" w:hAnsi="Georgia"/>
+          <w:sz w:val="24"/>
+          <w:szCs w:val="24"/>
+        </w:rPr>
+        <w:t xml:space="preserve"> install node-sass</w:t>
+      </w:r>
+      <w:r>
+        <w:rPr>
+          <w:rFonts w:ascii="Georgia" w:hAnsi="Georgia"/>
+          <w:sz w:val="24"/>
+          <w:szCs w:val="24"/>
+        </w:rPr>
+        <w:t>”</w:t>
+      </w:r>
+    </w:p>
+    <w:p>
+      <w:pPr>
+        <w:rPr>
+          <w:rFonts w:ascii="Georgia" w:hAnsi="Georgia"/>
+          <w:sz w:val="24"/>
+          <w:szCs w:val="24"/>
+        </w:rPr>
+      </w:pPr>
+      <w:r>
+        <w:rPr>
+          <w:rFonts w:ascii="Georgia" w:hAnsi="Georgia"/>
+          <w:sz w:val="24"/>
+          <w:szCs w:val="24"/>
+        </w:rPr>
+        <w:t>“</w:t>
+      </w:r>
+      <w:proofErr w:type="spellStart"/>
+      <w:r>
+        <w:rPr>
+          <w:rFonts w:ascii="Georgia" w:hAnsi="Georgia"/>
+          <w:sz w:val="24"/>
+          <w:szCs w:val="24"/>
+        </w:rPr>
+        <w:t>npm</w:t>
+      </w:r>
+      <w:proofErr w:type="spellEnd"/>
+      <w:r>
+        <w:rPr>
+          <w:rFonts w:ascii="Georgia" w:hAnsi="Georgia"/>
+          <w:sz w:val="24"/>
+          <w:szCs w:val="24"/>
+        </w:rPr>
+        <w:t xml:space="preserve"> run sass”</w:t>
+      </w:r>
+    </w:p>
+    <w:p>
+      <w:pPr>
+        <w:rPr>
+          <w:rFonts w:ascii="Georgia" w:hAnsi="Georgia"/>
+          <w:sz w:val="24"/>
+          <w:szCs w:val="24"/>
+        </w:rPr>
+      </w:pPr>
+    </w:p>
+    <w:p>
+      <w:pPr>
+        <w:pStyle w:val="ListParagraph"/>
+        <w:numPr>
+          <w:ilvl w:val="0"/>
+          <w:numId w:val="4"/>
+        </w:numPr>
+        <w:rPr>
+          <w:rFonts w:ascii="Georgia" w:hAnsi="Georgia"/>
+          <w:sz w:val="24"/>
+          <w:szCs w:val="24"/>
+        </w:rPr>
+      </w:pPr>
+      <w:r>
+        <w:rPr>
+          <w:rFonts w:ascii="Georgia" w:hAnsi="Georgia"/>
+          <w:sz w:val="24"/>
+          <w:szCs w:val="24"/>
+        </w:rPr>
+        <w:lastRenderedPageBreak/>
+        <w:t xml:space="preserve">Should be good after those steps. If you see this, screen, it’s good: </w:t>
+      </w:r>
+      <w:r>
+        <w:rPr>
+          <w:rFonts w:ascii="Georgia" w:hAnsi="Georgia"/>
+          <w:sz w:val="24"/>
+          <w:szCs w:val="24"/>
+        </w:rPr>
+        <w:br/>
+      </w:r>
+      <w:bookmarkStart w:id="0" w:name="_GoBack"/>
+      <w:r>
+        <w:rPr>
+          <w:rFonts w:ascii="Georgia" w:hAnsi="Georgia"/>
+          <w:sz w:val="24"/>
+          <w:szCs w:val="24"/>
+        </w:rPr>
+        <w:drawing>
+          <wp:inline distT="0" distB="0" distL="0" distR="0" wp14:anchorId="07DC66D0" wp14:editId="5A723D21">
+            <wp:extent cx="5943600" cy="3714750"/>
+            <wp:effectExtent l="0" t="0" r="0" b="6350"/>
+            <wp:docPr id="2" name="Picture 2"/>
+            <wp:cNvGraphicFramePr>
+              <a:graphicFrameLocks xmlns:a="http://schemas.openxmlformats.org/drawingml/2006/main" noChangeAspect="1"/>
+            </wp:cNvGraphicFramePr>
+            <a:graphic xmlns:a="http://schemas.openxmlformats.org/drawingml/2006/main">
+              <a:graphicData uri="http://schemas.openxmlformats.org/drawingml/2006/picture">
+                <pic:pic xmlns:pic="http://schemas.openxmlformats.org/drawingml/2006/picture">
+                  <pic:nvPicPr>
+                    <pic:cNvPr id="1" name=""/>
+                    <pic:cNvPicPr/>
+                  </pic:nvPicPr>
+                  <pic:blipFill>
+                    <a:blip r:embed="rId8"/>
+                    <a:stretch>
+                      <a:fillRect/>
+                    </a:stretch>
+                  </pic:blipFill>
+                  <pic:spPr>
+                    <a:xfrm>
+                      <a:off x="0" y="0"/>
+                      <a:ext cx="5943600" cy="3714750"/>
+                    </a:xfrm>
+                    <a:prstGeom prst="rect">
+                      <a:avLst/>
+                    </a:prstGeom>
+                  </pic:spPr>
+                </pic:pic>
+              </a:graphicData>
+            </a:graphic>
+          </wp:inline>
+        </w:drawing>
+      </w:r>
+      <w:bookmarkEnd w:id="0"/>
+    </w:p>
     <w:sectPr>
       <w:pgSz w:w="12240" w:h="15840"/>
       <w:pgMar w:top="1440" w:right="1440" w:bottom="1440" w:left="1440" w:header="708" w:footer="708" w:gutter="0"/>
@@ -1185,7 +1492,7 @@
       </w:pPr>
     </w:pPrDefault>
   </w:docDefaults>
-  <w:latentStyles w:defLockedState="0" w:defUIPriority="99" w:defSemiHidden="0" w:defUnhideWhenUsed="0" w:defQFormat="0" w:count="376">
+  <w:latentStyles w:defLockedState="0" w:defUIPriority="99" w:defSemiHidden="0" w:defUnhideWhenUsed="0" w:defQFormat="0" w:count="377">
     <w:lsdException w:name="Normal" w:uiPriority="0" w:qFormat="1"/>
     <w:lsdException w:name="heading 1" w:uiPriority="9" w:qFormat="1"/>
     <w:lsdException w:name="heading 2" w:semiHidden="1" w:uiPriority="9" w:unhideWhenUsed="1" w:qFormat="1"/>
@@ -1559,6 +1866,7 @@
     <w:lsdException w:name="Hashtag" w:semiHidden="1" w:unhideWhenUsed="1"/>
     <w:lsdException w:name="Unresolved Mention" w:semiHidden="1" w:unhideWhenUsed="1"/>
     <w:lsdException w:name="Smart Link" w:semiHidden="1" w:unhideWhenUsed="1"/>
+    <w:lsdException w:name="Smart Link Error" w:semiHidden="1" w:unhideWhenUsed="1"/>
   </w:latentStyles>
   <w:style w:type="paragraph" w:default="1" w:styleId="Normal">
     <w:name w:val="Normal"/>

</xml_diff>